<commit_message>
updated Practical Example for Simple Linear Regression Example
</commit_message>
<xml_diff>
--- a/Differences between Simple, Multiple and Multivariate Linear Regression.docx
+++ b/Differences between Simple, Multiple and Multivariate Linear Regression.docx
@@ -24,7 +24,7 @@
           <w:lang w:val="en-US"/>
         </w:rPr>
         <w:pict w14:anchorId="368FC6D0">
-          <v:rect id="_x0000_i1031" style="width:523.3pt;height:1pt" o:hralign="center" o:hrstd="t" o:hrnoshade="t" o:hr="t" fillcolor="#a0a0a0" stroked="f"/>
+          <v:rect id="_x0000_i1025" style="width:523.3pt;height:1pt" o:hralign="center" o:hrstd="t" o:hrnoshade="t" o:hr="t" fillcolor="#a0a0a0" stroked="f"/>
         </w:pict>
       </w:r>
     </w:p>
@@ -457,13 +457,7 @@
         <w:rPr>
           <w:rFonts w:cstheme="minorHAnsi"/>
         </w:rPr>
-        <w:t>residual part</w:t>
-      </w:r>
-      <w:r>
-        <w:rPr>
-          <w:rFonts w:cstheme="minorHAnsi"/>
-        </w:rPr>
-        <w:t xml:space="preserve"> </w:t>
+        <w:t xml:space="preserve">residual part </w:t>
       </w:r>
       <w:r>
         <w:rPr>
@@ -751,7 +745,7 @@
           <w:lang w:val="en-US"/>
         </w:rPr>
         <w:pict w14:anchorId="32A85E44">
-          <v:rect id="_x0000_i1032" style="width:523.3pt;height:1pt" o:hralign="center" o:hrstd="t" o:hrnoshade="t" o:hr="t" fillcolor="#a0a0a0" stroked="f"/>
+          <v:rect id="_x0000_i1026" style="width:523.3pt;height:1pt" o:hralign="center" o:hrstd="t" o:hrnoshade="t" o:hr="t" fillcolor="#a0a0a0" stroked="f"/>
         </w:pict>
       </w:r>
     </w:p>
@@ -1508,8 +1502,69 @@
           <w:lang w:val="en-US"/>
         </w:rPr>
         <w:pict w14:anchorId="5F97451B">
-          <v:rect id="_x0000_i1034" style="width:523.3pt;height:1pt" o:hralign="center" o:hrstd="t" o:hrnoshade="t" o:hr="t" fillcolor="#a0a0a0" stroked="f"/>
+          <v:rect id="_x0000_i1027" style="width:523.3pt;height:1pt" o:hralign="center" o:hrstd="t" o:hrnoshade="t" o:hr="t" fillcolor="#a0a0a0" stroked="f"/>
         </w:pict>
+      </w:r>
+    </w:p>
+    <w:p>
+      <w:pPr>
+        <w:pStyle w:val="NoSpacing"/>
+      </w:pPr>
+    </w:p>
+    <w:p>
+      <w:pPr>
+        <w:pStyle w:val="Heading2"/>
+      </w:pPr>
+      <w:r>
+        <w:t>Practical Example</w:t>
+      </w:r>
+    </w:p>
+    <w:p>
+      <w:pPr>
+        <w:pStyle w:val="Heading2"/>
+      </w:pPr>
+      <w:r>
+        <w:t>Simple Linear Regression Example:</w:t>
+      </w:r>
+    </w:p>
+    <w:p>
+      <w:pPr>
+        <w:pStyle w:val="NoSpacing"/>
+        <w:rPr>
+          <w:rStyle w:val="Strong"/>
+          <w:rFonts w:eastAsiaTheme="majorEastAsia" w:cstheme="minorHAnsi"/>
+          <w:szCs w:val="24"/>
+        </w:rPr>
+      </w:pPr>
+      <w:r>
+        <w:rPr>
+          <w:rFonts w:cstheme="minorHAnsi"/>
+          <w:szCs w:val="24"/>
+        </w:rPr>
+        <w:t>Imagine you are a data analyst at a fitness company. You have collected data on the </w:t>
+      </w:r>
+      <w:r>
+        <w:rPr>
+          <w:rStyle w:val="Strong"/>
+          <w:rFonts w:eastAsiaTheme="majorEastAsia" w:cstheme="minorHAnsi"/>
+          <w:szCs w:val="24"/>
+        </w:rPr>
+        <w:t>heights and weights</w:t>
+      </w:r>
+      <w:r>
+        <w:rPr>
+          <w:rFonts w:cstheme="minorHAnsi"/>
+          <w:szCs w:val="24"/>
+        </w:rPr>
+        <w:t> of a sample group of people and want to establish if there's a </w:t>
+      </w:r>
+      <w:r>
+        <w:rPr>
+          <w:rStyle w:val="Strong"/>
+          <w:rFonts w:eastAsiaTheme="majorEastAsia" w:cstheme="minorHAnsi"/>
+          <w:szCs w:val="24"/>
+        </w:rPr>
+        <w:t>linear relationship between height and weight.</w:t>
       </w:r>
     </w:p>
     <w:p>
@@ -1518,84 +1573,6 @@
       </w:pPr>
       <w:bookmarkStart w:id="0" w:name="_GoBack"/>
       <w:bookmarkEnd w:id="0"/>
-    </w:p>
-    <w:p>
-      <w:pPr>
-        <w:pStyle w:val="Heading2"/>
-        <w:shd w:val="clear" w:color="auto" w:fill="FFFFFF"/>
-        <w:rPr>
-          <w:rFonts w:ascii="var(--jp-content-font-family)" w:hAnsi="var(--jp-content-font-family)"/>
-          <w:sz w:val="36"/>
-          <w:szCs w:val="36"/>
-        </w:rPr>
-      </w:pPr>
-      <w:r>
-        <w:rPr>
-          <w:rFonts w:ascii="var(--jp-content-font-family)" w:hAnsi="var(--jp-content-font-family)"/>
-        </w:rPr>
-        <w:t>Practical Example</w:t>
-      </w:r>
-    </w:p>
-    <w:p>
-      <w:pPr>
-        <w:pStyle w:val="Heading2"/>
-        <w:shd w:val="clear" w:color="auto" w:fill="FFFFFF"/>
-        <w:rPr>
-          <w:rFonts w:ascii="var(--jp-content-font-family)" w:hAnsi="var(--jp-content-font-family)"/>
-        </w:rPr>
-      </w:pPr>
-      <w:r>
-        <w:rPr>
-          <w:rFonts w:ascii="var(--jp-content-font-family)" w:hAnsi="var(--jp-content-font-family)"/>
-        </w:rPr>
-        <w:t>Simple Linear Regression Example:</w:t>
-      </w:r>
-    </w:p>
-    <w:p>
-      <w:pPr>
-        <w:pStyle w:val="NormalWeb"/>
-        <w:shd w:val="clear" w:color="auto" w:fill="FFFFFF"/>
-        <w:spacing w:before="0" w:beforeAutospacing="0" w:after="240" w:afterAutospacing="0"/>
-        <w:rPr>
-          <w:rFonts w:ascii="var(--jp-content-font-family)" w:hAnsi="var(--jp-content-font-family)"/>
-          <w:sz w:val="20"/>
-          <w:szCs w:val="20"/>
-        </w:rPr>
-      </w:pPr>
-      <w:r>
-        <w:rPr>
-          <w:rFonts w:ascii="var(--jp-content-font-family)" w:hAnsi="var(--jp-content-font-family)"/>
-          <w:sz w:val="20"/>
-          <w:szCs w:val="20"/>
-        </w:rPr>
-        <w:t>Imagine you are a data analyst at a fitness company. You have collected data on the </w:t>
-      </w:r>
-      <w:r>
-        <w:rPr>
-          <w:rStyle w:val="Strong"/>
-          <w:rFonts w:ascii="var(--jp-content-font-family)" w:eastAsiaTheme="majorEastAsia" w:hAnsi="var(--jp-content-font-family)"/>
-          <w:sz w:val="20"/>
-          <w:szCs w:val="20"/>
-        </w:rPr>
-        <w:t>heights and weights</w:t>
-      </w:r>
-      <w:r>
-        <w:rPr>
-          <w:rFonts w:ascii="var(--jp-content-font-family)" w:hAnsi="var(--jp-content-font-family)"/>
-          <w:sz w:val="20"/>
-          <w:szCs w:val="20"/>
-        </w:rPr>
-        <w:t> of a sample group of people and want to establish if there's a </w:t>
-      </w:r>
-      <w:r>
-        <w:rPr>
-          <w:rStyle w:val="Strong"/>
-          <w:rFonts w:ascii="var(--jp-content-font-family)" w:eastAsiaTheme="majorEastAsia" w:hAnsi="var(--jp-content-font-family)"/>
-          <w:sz w:val="20"/>
-          <w:szCs w:val="20"/>
-        </w:rPr>
-        <w:t>linear relationship between height and weight.</w:t>
-      </w:r>
     </w:p>
     <w:p>
       <w:pPr>
@@ -1976,6 +1953,7 @@
           <w:sz w:val="20"/>
           <w:szCs w:val="20"/>
         </w:rPr>
+        <w:lastRenderedPageBreak/>
         <w:t>Weight (Y):</w:t>
       </w:r>
       <w:r>
@@ -2004,7 +1982,6 @@
           <w:sz w:val="20"/>
           <w:szCs w:val="20"/>
         </w:rPr>
-        <w:lastRenderedPageBreak/>
         <w:t>Performing multiple linear regression, you might find an equation like:</w:t>
       </w:r>
     </w:p>
@@ -5352,7 +5329,7 @@
           <w:szCs w:val="20"/>
         </w:rPr>
         <w:pict w14:anchorId="416FD592">
-          <v:rect id="_x0000_i1025" style="width:0;height:1.5pt" o:hralign="center" o:hrstd="t" o:hr="t" fillcolor="#a0a0a0" stroked="f"/>
+          <v:rect id="_x0000_i1028" style="width:0;height:1.5pt" o:hralign="center" o:hrstd="t" o:hr="t" fillcolor="#a0a0a0" stroked="f"/>
         </w:pict>
       </w:r>
     </w:p>
@@ -6639,7 +6616,7 @@
           <w:szCs w:val="20"/>
         </w:rPr>
         <w:pict w14:anchorId="7A611761">
-          <v:rect id="_x0000_i1026" style="width:0;height:1.5pt" o:hralign="center" o:hrstd="t" o:hr="t" fillcolor="#a0a0a0" stroked="f"/>
+          <v:rect id="_x0000_i1029" style="width:0;height:1.5pt" o:hralign="center" o:hrstd="t" o:hr="t" fillcolor="#a0a0a0" stroked="f"/>
         </w:pict>
       </w:r>
     </w:p>
@@ -7242,7 +7219,7 @@
           <w:szCs w:val="20"/>
         </w:rPr>
         <w:pict w14:anchorId="79CAE02B">
-          <v:rect id="_x0000_i1027" style="width:0;height:1.5pt" o:hralign="center" o:hrstd="t" o:hr="t" fillcolor="#a0a0a0" stroked="f"/>
+          <v:rect id="_x0000_i1030" style="width:0;height:1.5pt" o:hralign="center" o:hrstd="t" o:hr="t" fillcolor="#a0a0a0" stroked="f"/>
         </w:pict>
       </w:r>
     </w:p>

</xml_diff>

<commit_message>
updated few portion of descriptions
</commit_message>
<xml_diff>
--- a/Differences between Simple, Multiple and Multivariate Linear Regression.docx
+++ b/Differences between Simple, Multiple and Multivariate Linear Regression.docx
@@ -24,7 +24,7 @@
           <w:lang w:val="en-US"/>
         </w:rPr>
         <w:pict w14:anchorId="368FC6D0">
-          <v:rect id="_x0000_i1025" style="width:523.3pt;height:1pt" o:hralign="center" o:hrstd="t" o:hrnoshade="t" o:hr="t" fillcolor="#a0a0a0" stroked="f"/>
+          <v:rect id="_x0000_i1026" style="width:523.3pt;height:1pt" o:hralign="center" o:hrstd="t" o:hrnoshade="t" o:hr="t" fillcolor="#a0a0a0" stroked="f"/>
         </w:pict>
       </w:r>
     </w:p>
@@ -217,7 +217,7 @@
     <w:p/>
     <w:p>
       <w:pPr>
-        <w:pStyle w:val="NoSpacing"/>
+        <w:pStyle w:val="Heading4"/>
       </w:pPr>
       <w:r>
         <w:rPr>
@@ -617,7 +617,7 @@
           <w:lang w:val="en-US"/>
         </w:rPr>
         <w:pict w14:anchorId="32A85E44">
-          <v:rect id="_x0000_i1026" style="width:523.3pt;height:1pt" o:hralign="center" o:hrstd="t" o:hrnoshade="t" o:hr="t" fillcolor="#a0a0a0" stroked="f"/>
+          <v:rect id="_x0000_i1027" style="width:523.3pt;height:1pt" o:hralign="center" o:hrstd="t" o:hrnoshade="t" o:hr="t" fillcolor="#a0a0a0" stroked="f"/>
         </w:pict>
       </w:r>
     </w:p>
@@ -694,7 +694,7 @@
     </w:p>
     <w:p>
       <w:pPr>
-        <w:pStyle w:val="NoSpacing"/>
+        <w:pStyle w:val="Heading4"/>
       </w:pPr>
       <w:r>
         <w:rPr>
@@ -1107,7 +1107,22 @@
           <w:rStyle w:val="Strong"/>
           <w:szCs w:val="24"/>
         </w:rPr>
-        <w:t>height and age</w:t>
+        <w:t xml:space="preserve">height </w:t>
+      </w:r>
+      <w:r>
+        <w:rPr>
+          <w:rStyle w:val="Strong"/>
+          <w:b w:val="0"/>
+          <w:szCs w:val="24"/>
+        </w:rPr>
+        <w:t>and</w:t>
+      </w:r>
+      <w:r>
+        <w:rPr>
+          <w:rStyle w:val="Strong"/>
+          <w:szCs w:val="24"/>
+        </w:rPr>
+        <w:t xml:space="preserve"> age</w:t>
       </w:r>
       <w:r>
         <w:t> are the </w:t>
@@ -1321,7 +1336,7 @@
           <w:lang w:val="en-US"/>
         </w:rPr>
         <w:pict w14:anchorId="5F97451B">
-          <v:rect id="_x0000_i1027" style="width:523.3pt;height:1pt" o:hralign="center" o:hrstd="t" o:hrnoshade="t" o:hr="t" fillcolor="#a0a0a0" stroked="f"/>
+          <v:rect id="_x0000_i1028" style="width:523.3pt;height:1pt" o:hralign="center" o:hrstd="t" o:hrnoshade="t" o:hr="t" fillcolor="#a0a0a0" stroked="f"/>
         </w:pict>
       </w:r>
     </w:p>
@@ -1454,7 +1469,16 @@
         <w:pStyle w:val="NoSpacing"/>
       </w:pPr>
       <w:r>
-        <w:t>Performing simple linear regression, you might find an equation like:</w:t>
+        <w:t xml:space="preserve">Performing </w:t>
+      </w:r>
+      <w:r>
+        <w:rPr>
+          <w:b/>
+        </w:rPr>
+        <w:t>simple linear regression</w:t>
+      </w:r>
+      <w:r>
+        <w:t>, you might find an equation like:</w:t>
       </w:r>
     </w:p>
     <w:p>
@@ -1557,7 +1581,7 @@
           <w:lang w:val="en-US"/>
         </w:rPr>
         <w:pict w14:anchorId="71191EB1">
-          <v:rect id="_x0000_i1031" style="width:523.3pt;height:1pt" o:hralign="center" o:hrstd="t" o:hrnoshade="t" o:hr="t" fillcolor="#a0a0a0" stroked="f"/>
+          <v:rect id="_x0000_i1029" style="width:523.3pt;height:1pt" o:hralign="center" o:hrstd="t" o:hrnoshade="t" o:hr="t" fillcolor="#a0a0a0" stroked="f"/>
         </w:pict>
       </w:r>
     </w:p>
@@ -1704,7 +1728,16 @@
         <w:pStyle w:val="NoSpacing"/>
       </w:pPr>
       <w:r>
-        <w:t>Performing multiple linear regression, you might find an equation like:</w:t>
+        <w:t xml:space="preserve">Performing </w:t>
+      </w:r>
+      <w:r>
+        <w:rPr>
+          <w:b/>
+        </w:rPr>
+        <w:t>multiple linear regression</w:t>
+      </w:r>
+      <w:r>
+        <w:t>, you might find an equation like:</w:t>
       </w:r>
     </w:p>
     <w:p>
@@ -1793,7 +1826,22 @@
           <w:rStyle w:val="Strong"/>
           <w:szCs w:val="24"/>
         </w:rPr>
-        <w:t xml:space="preserve"> in height and by </w:t>
+        <w:t xml:space="preserve"> in height </w:t>
+      </w:r>
+      <w:r>
+        <w:rPr>
+          <w:rStyle w:val="Strong"/>
+          <w:b w:val="0"/>
+          <w:szCs w:val="24"/>
+        </w:rPr>
+        <w:t>and</w:t>
+      </w:r>
+      <w:r>
+        <w:rPr>
+          <w:rStyle w:val="Strong"/>
+          <w:szCs w:val="24"/>
+        </w:rPr>
+        <w:t xml:space="preserve"> by </w:t>
       </w:r>
     </w:p>
     <w:p>
@@ -1852,7 +1900,7 @@
           <w:lang w:val="en-US"/>
         </w:rPr>
         <w:pict w14:anchorId="62C2A6C2">
-          <v:rect id="_x0000_i1032" style="width:523.3pt;height:1pt" o:hralign="center" o:hrstd="t" o:hrnoshade="t" o:hr="t" fillcolor="#a0a0a0" stroked="f"/>
+          <v:rect id="_x0000_i1030" style="width:523.3pt;height:1pt" o:hralign="center" o:hrstd="t" o:hrnoshade="t" o:hr="t" fillcolor="#a0a0a0" stroked="f"/>
         </w:pict>
       </w:r>
     </w:p>
@@ -2035,10 +2083,14 @@
             <w:pPr>
               <w:pStyle w:val="NoSpacing"/>
               <w:rPr>
+                <w:b/>
                 <w:szCs w:val="24"/>
               </w:rPr>
             </w:pPr>
             <w:r>
+              <w:rPr>
+                <w:b/>
+              </w:rPr>
               <w:t>Number of Independent Variables</w:t>
             </w:r>
           </w:p>
@@ -2053,10 +2105,14 @@
             <w:pPr>
               <w:pStyle w:val="NoSpacing"/>
               <w:rPr>
+                <w:b/>
                 <w:szCs w:val="24"/>
               </w:rPr>
             </w:pPr>
             <w:r>
+              <w:rPr>
+                <w:b/>
+              </w:rPr>
               <w:t>Complexity</w:t>
             </w:r>
           </w:p>
@@ -2071,10 +2127,14 @@
             <w:pPr>
               <w:pStyle w:val="NoSpacing"/>
               <w:rPr>
+                <w:b/>
                 <w:szCs w:val="24"/>
               </w:rPr>
             </w:pPr>
             <w:r>
+              <w:rPr>
+                <w:b/>
+              </w:rPr>
               <w:t>Application</w:t>
             </w:r>
           </w:p>
@@ -2227,7 +2287,7 @@
           <w:lang w:val="en-US"/>
         </w:rPr>
         <w:pict w14:anchorId="1B9543FA">
-          <v:rect id="_x0000_i1033" style="width:523.3pt;height:1pt" o:hralign="center" o:hrstd="t" o:hrnoshade="t" o:hr="t" fillcolor="#a0a0a0" stroked="f"/>
+          <v:rect id="_x0000_i1031" style="width:523.3pt;height:1pt" o:hralign="center" o:hrstd="t" o:hrnoshade="t" o:hr="t" fillcolor="#a0a0a0" stroked="f"/>
         </w:pict>
       </w:r>
     </w:p>
@@ -2404,14 +2464,19 @@
     <w:p>
       <w:pPr>
         <w:pStyle w:val="Heading3"/>
+      </w:pPr>
+      <w:r>
+        <w:t xml:space="preserve">Equation: </w:t>
+      </w:r>
+    </w:p>
+    <w:p>
+      <w:pPr>
+        <w:pStyle w:val="Heading4"/>
         <w:rPr>
           <w:sz w:val="24"/>
           <w:szCs w:val="24"/>
         </w:rPr>
       </w:pPr>
-      <w:r>
-        <w:t xml:space="preserve">Equation: </w:t>
-      </w:r>
       <w:r>
         <w:rPr>
           <w:rFonts w:ascii="Cambria Math" w:hAnsi="Cambria Math" w:cs="Cambria Math"/>
@@ -2771,7 +2836,7 @@
           <w:lang w:val="en-US"/>
         </w:rPr>
         <w:pict w14:anchorId="7D5907DC">
-          <v:rect id="_x0000_i1035" style="width:523.3pt;height:1pt" o:hralign="center" o:hrstd="t" o:hrnoshade="t" o:hr="t" fillcolor="#a0a0a0" stroked="f"/>
+          <v:rect id="_x0000_i1032" style="width:523.3pt;height:1pt" o:hralign="center" o:hrstd="t" o:hrnoshade="t" o:hr="t" fillcolor="#a0a0a0" stroked="f"/>
         </w:pict>
       </w:r>
     </w:p>
@@ -3141,7 +3206,22 @@
         <w:t>𝑚</w:t>
       </w:r>
       <w:r>
-        <w:t> are the y-intercepts for each dependent variable.</w:t>
+        <w:t xml:space="preserve"> are the </w:t>
+      </w:r>
+      <w:r>
+        <w:rPr>
+          <w:b/>
+        </w:rPr>
+        <w:t>y</w:t>
+      </w:r>
+      <w:r>
+        <w:t xml:space="preserve">-intercepts for </w:t>
+      </w:r>
+      <w:r>
+        <w:rPr>
+          <w:i/>
+        </w:rPr>
+        <w:t>each dependent variable.</w:t>
       </w:r>
     </w:p>
     <w:p>
@@ -3182,7 +3262,6 @@
         </w:rPr>
         <w:t xml:space="preserve">21, </w:t>
       </w:r>
-      <w:proofErr w:type="gramStart"/>
       <w:r>
         <w:rPr>
           <w:rStyle w:val="Strong"/>
@@ -3196,9 +3275,8 @@
           <w:rFonts w:ascii="Cambria Math" w:hAnsi="Cambria Math" w:cs="Cambria Math"/>
           <w:szCs w:val="24"/>
         </w:rPr>
-        <w:t>𝛽𝑘</w:t>
-      </w:r>
-      <w:proofErr w:type="gramEnd"/>
+        <w:t xml:space="preserve"> 𝛽𝑘</w:t>
+      </w:r>
       <w:r>
         <w:rPr>
           <w:rStyle w:val="Strong"/>
@@ -3257,7 +3335,19 @@
         <w:t>𝜖𝑚</w:t>
       </w:r>
       <w:r>
-        <w:t> are the error terms.</w:t>
+        <w:t xml:space="preserve"> are the </w:t>
+      </w:r>
+      <w:r>
+        <w:t>residual part</w:t>
+      </w:r>
+      <w:r>
+        <w:t>s or the</w:t>
+      </w:r>
+      <w:r>
+        <w:t xml:space="preserve"> </w:t>
+      </w:r>
+      <w:r>
+        <w:t>error terms.</w:t>
       </w:r>
     </w:p>
     <w:p>
@@ -3274,6 +3364,7 @@
         </w:rPr>
       </w:pPr>
       <w:r>
+        <w:lastRenderedPageBreak/>
         <w:t>Example:</w:t>
       </w:r>
     </w:p>
@@ -3604,7 +3695,7 @@
           <w:lang w:val="en-US"/>
         </w:rPr>
         <w:pict w14:anchorId="0F4C4BE6">
-          <v:rect id="_x0000_i1053" style="width:523.3pt;height:1pt;mso-position-vertical:absolute" o:hralign="center" o:hrstd="t" o:hrnoshade="t" o:hr="t" fillcolor="#a0a0a0" stroked="f"/>
+          <v:rect id="_x0000_i1033" style="width:523.3pt;height:1pt;mso-position-vertical:absolute" o:hralign="center" o:hrstd="t" o:hrnoshade="t" o:hr="t" fillcolor="#a0a0a0" stroked="f"/>
         </w:pict>
       </w:r>
     </w:p>
@@ -3681,7 +3772,13 @@
         <w:t>Simple Linear Regression:</w:t>
       </w:r>
       <w:r>
-        <w:t> Used when analyzing the effect of a single predictor on a single outcome.</w:t>
+        <w:t xml:space="preserve"> Used when analyzing the effect of a </w:t>
+      </w:r>
+      <w:r>
+        <w:rPr>
+          <w:b/>
+        </w:rPr>
+        <w:t>single predictor on a single outcome.</w:t>
       </w:r>
       <w:r>
         <w:br/>
@@ -3765,6 +3862,264 @@
     <w:p>
       <w:pPr>
         <w:pStyle w:val="NoSpacing"/>
+      </w:pPr>
+    </w:p>
+    <w:tbl>
+      <w:tblPr>
+        <w:tblStyle w:val="TableGrid"/>
+        <w:tblW w:w="0" w:type="auto"/>
+        <w:tblLook w:val="04A0" w:firstRow="1" w:lastRow="0" w:firstColumn="1" w:lastColumn="0" w:noHBand="0" w:noVBand="1"/>
+      </w:tblPr>
+      <w:tblGrid>
+        <w:gridCol w:w="1413"/>
+        <w:gridCol w:w="4252"/>
+        <w:gridCol w:w="4791"/>
+      </w:tblGrid>
+      <w:tr>
+        <w:tc>
+          <w:tcPr>
+            <w:tcW w:w="1413" w:type="dxa"/>
+            <w:shd w:val="clear" w:color="auto" w:fill="D9D9D9" w:themeFill="background1" w:themeFillShade="D9"/>
+            <w:vAlign w:val="center"/>
+          </w:tcPr>
+          <w:p>
+            <w:pPr>
+              <w:pStyle w:val="NoSpacing"/>
+              <w:rPr>
+                <w:b/>
+              </w:rPr>
+            </w:pPr>
+          </w:p>
+        </w:tc>
+        <w:tc>
+          <w:tcPr>
+            <w:tcW w:w="4252" w:type="dxa"/>
+            <w:shd w:val="clear" w:color="auto" w:fill="D9D9D9" w:themeFill="background1" w:themeFillShade="D9"/>
+            <w:vAlign w:val="center"/>
+          </w:tcPr>
+          <w:p>
+            <w:pPr>
+              <w:pStyle w:val="NoSpacing"/>
+            </w:pPr>
+            <w:r>
+              <w:rPr>
+                <w:rStyle w:val="Strong"/>
+                <w:szCs w:val="24"/>
+              </w:rPr>
+              <w:t>Simple Linear Regression</w:t>
+            </w:r>
+          </w:p>
+        </w:tc>
+        <w:tc>
+          <w:tcPr>
+            <w:tcW w:w="4791" w:type="dxa"/>
+            <w:shd w:val="clear" w:color="auto" w:fill="D9D9D9" w:themeFill="background1" w:themeFillShade="D9"/>
+            <w:vAlign w:val="center"/>
+          </w:tcPr>
+          <w:p>
+            <w:pPr>
+              <w:pStyle w:val="NoSpacing"/>
+            </w:pPr>
+            <w:r>
+              <w:rPr>
+                <w:rStyle w:val="Strong"/>
+                <w:szCs w:val="24"/>
+              </w:rPr>
+              <w:t>Multivariate Linear Regression</w:t>
+            </w:r>
+          </w:p>
+        </w:tc>
+      </w:tr>
+      <w:tr>
+        <w:tc>
+          <w:tcPr>
+            <w:tcW w:w="1413" w:type="dxa"/>
+            <w:shd w:val="clear" w:color="auto" w:fill="D9D9D9" w:themeFill="background1" w:themeFillShade="D9"/>
+            <w:vAlign w:val="center"/>
+          </w:tcPr>
+          <w:p>
+            <w:pPr>
+              <w:pStyle w:val="NoSpacing"/>
+              <w:rPr>
+                <w:b/>
+              </w:rPr>
+            </w:pPr>
+            <w:r>
+              <w:rPr>
+                <w:b/>
+              </w:rPr>
+              <w:t>Number of Dependent Variables</w:t>
+            </w:r>
+          </w:p>
+        </w:tc>
+        <w:tc>
+          <w:tcPr>
+            <w:tcW w:w="4252" w:type="dxa"/>
+            <w:vAlign w:val="center"/>
+          </w:tcPr>
+          <w:p>
+            <w:pPr>
+              <w:pStyle w:val="NoSpacing"/>
+            </w:pPr>
+            <w:r>
+              <w:t>One dependent variable.</w:t>
+            </w:r>
+          </w:p>
+        </w:tc>
+        <w:tc>
+          <w:tcPr>
+            <w:tcW w:w="4791" w:type="dxa"/>
+            <w:vAlign w:val="center"/>
+          </w:tcPr>
+          <w:p>
+            <w:pPr>
+              <w:pStyle w:val="NoSpacing"/>
+            </w:pPr>
+            <w:r>
+              <w:t>Multiple dependent variables.</w:t>
+            </w:r>
+          </w:p>
+        </w:tc>
+      </w:tr>
+      <w:tr>
+        <w:tc>
+          <w:tcPr>
+            <w:tcW w:w="1413" w:type="dxa"/>
+            <w:shd w:val="clear" w:color="auto" w:fill="D9D9D9" w:themeFill="background1" w:themeFillShade="D9"/>
+            <w:vAlign w:val="center"/>
+          </w:tcPr>
+          <w:p>
+            <w:pPr>
+              <w:pStyle w:val="NoSpacing"/>
+              <w:rPr>
+                <w:b/>
+              </w:rPr>
+            </w:pPr>
+            <w:r>
+              <w:rPr>
+                <w:b/>
+              </w:rPr>
+              <w:t>Application</w:t>
+            </w:r>
+          </w:p>
+        </w:tc>
+        <w:tc>
+          <w:tcPr>
+            <w:tcW w:w="4252" w:type="dxa"/>
+            <w:vAlign w:val="center"/>
+          </w:tcPr>
+          <w:p>
+            <w:pPr>
+              <w:pStyle w:val="NoSpacing"/>
+            </w:pPr>
+            <w:r>
+              <w:t xml:space="preserve">Used when analyzing the effect of a </w:t>
+            </w:r>
+            <w:r>
+              <w:rPr>
+                <w:b/>
+              </w:rPr>
+              <w:t>single predictor on a single outcome.</w:t>
+            </w:r>
+          </w:p>
+        </w:tc>
+        <w:tc>
+          <w:tcPr>
+            <w:tcW w:w="4791" w:type="dxa"/>
+            <w:vAlign w:val="center"/>
+          </w:tcPr>
+          <w:p>
+            <w:pPr>
+              <w:pStyle w:val="NoSpacing"/>
+              <w:rPr>
+                <w:b/>
+              </w:rPr>
+            </w:pPr>
+            <w:r>
+              <w:t xml:space="preserve">Used when analyzing the effect of </w:t>
+            </w:r>
+            <w:r>
+              <w:rPr>
+                <w:b/>
+              </w:rPr>
+              <w:t>multiple predictors on multiple outcomes.</w:t>
+            </w:r>
+          </w:p>
+        </w:tc>
+      </w:tr>
+      <w:tr>
+        <w:tc>
+          <w:tcPr>
+            <w:tcW w:w="1413" w:type="dxa"/>
+            <w:shd w:val="clear" w:color="auto" w:fill="D9D9D9" w:themeFill="background1" w:themeFillShade="D9"/>
+            <w:vAlign w:val="center"/>
+          </w:tcPr>
+          <w:p>
+            <w:pPr>
+              <w:pStyle w:val="NoSpacing"/>
+              <w:rPr>
+                <w:b/>
+              </w:rPr>
+            </w:pPr>
+            <w:r>
+              <w:rPr>
+                <w:b/>
+              </w:rPr>
+              <w:t>Complexity</w:t>
+            </w:r>
+          </w:p>
+        </w:tc>
+        <w:tc>
+          <w:tcPr>
+            <w:tcW w:w="4252" w:type="dxa"/>
+            <w:vAlign w:val="center"/>
+          </w:tcPr>
+          <w:p>
+            <w:pPr>
+              <w:pStyle w:val="NoSpacing"/>
+            </w:pPr>
+            <w:r>
+              <w:t>Simpler model, easier to interpret and visualize.</w:t>
+            </w:r>
+          </w:p>
+        </w:tc>
+        <w:tc>
+          <w:tcPr>
+            <w:tcW w:w="4791" w:type="dxa"/>
+            <w:vAlign w:val="center"/>
+          </w:tcPr>
+          <w:p>
+            <w:pPr>
+              <w:pStyle w:val="NoSpacing"/>
+            </w:pPr>
+            <w:r>
+              <w:t xml:space="preserve">More complex, can capture relationships involving </w:t>
+            </w:r>
+            <w:r>
+              <w:rPr>
+                <w:b/>
+              </w:rPr>
+              <w:t>multiple outcomes</w:t>
+            </w:r>
+            <w:r>
+              <w:t xml:space="preserve"> and </w:t>
+            </w:r>
+            <w:r>
+              <w:rPr>
+                <w:b/>
+              </w:rPr>
+              <w:t>predictors</w:t>
+            </w:r>
+            <w:r>
+              <w:t>.</w:t>
+            </w:r>
+          </w:p>
+        </w:tc>
+      </w:tr>
+    </w:tbl>
+    <w:p>
+      <w:pPr>
+        <w:pStyle w:val="NoSpacing"/>
         <w:rPr>
           <w:lang w:val="en-US"/>
         </w:rPr>
@@ -3782,7 +4137,7 @@
           <w:lang w:val="en-US"/>
         </w:rPr>
         <w:pict w14:anchorId="06CAF31B">
-          <v:rect id="_x0000_i1055" style="width:523.3pt;height:1pt;mso-position-vertical:absolute" o:hralign="center" o:hrstd="t" o:hrnoshade="t" o:hr="t" fillcolor="#a0a0a0" stroked="f"/>
+          <v:rect id="_x0000_i1034" style="width:523.3pt;height:1pt;mso-position-vertical:absolute" o:hralign="center" o:hrstd="t" o:hrnoshade="t" o:hr="t" fillcolor="#a0a0a0" stroked="f"/>
         </w:pict>
       </w:r>
     </w:p>
@@ -3940,7 +4295,7 @@
           <w:lang w:val="en-US"/>
         </w:rPr>
         <w:pict w14:anchorId="30174505">
-          <v:rect id="_x0000_i1056" style="width:523.3pt;height:1pt;mso-position-vertical:absolute" o:hralign="center" o:hrstd="t" o:hrnoshade="t" o:hr="t" fillcolor="#a0a0a0" stroked="f"/>
+          <v:rect id="_x0000_i1035" style="width:523.3pt;height:1pt;mso-position-vertical:absolute" o:hralign="center" o:hrstd="t" o:hrnoshade="t" o:hr="t" fillcolor="#a0a0a0" stroked="f"/>
         </w:pict>
       </w:r>
     </w:p>
@@ -3954,7 +4309,6 @@
         <w:pStyle w:val="Heading3"/>
       </w:pPr>
       <w:r>
-        <w:lastRenderedPageBreak/>
         <w:t>Multivariate Linear Regression Example:</w:t>
       </w:r>
     </w:p>
@@ -4213,7 +4567,7 @@
           <w:lang w:val="en-US"/>
         </w:rPr>
         <w:pict w14:anchorId="01D028E8">
-          <v:rect id="_x0000_i1057" style="width:523.3pt;height:1pt;mso-position-vertical:absolute" o:hralign="center" o:hrstd="t" o:hrnoshade="t" o:hr="t" fillcolor="#a0a0a0" stroked="f"/>
+          <v:rect id="_x0000_i1036" style="width:523.3pt;height:1pt;mso-position-vertical:absolute" o:hralign="center" o:hrstd="t" o:hrnoshade="t" o:hr="t" fillcolor="#a0a0a0" stroked="f"/>
         </w:pict>
       </w:r>
     </w:p>
@@ -4233,6 +4587,9 @@
     <w:p>
       <w:pPr>
         <w:pStyle w:val="NoSpacing"/>
+        <w:rPr>
+          <w:i/>
+        </w:rPr>
       </w:pPr>
       <w:r>
         <w:rPr>
@@ -4262,16 +4619,26 @@
         <w:t>model the relationships between variables,</w:t>
       </w:r>
       <w:r>
-        <w:t> but they differ in the </w:t>
-      </w:r>
-      <w:r>
-        <w:rPr>
-          <w:rStyle w:val="Strong"/>
+        <w:t> </w:t>
+      </w:r>
+      <w:r>
+        <w:rPr>
+          <w:i/>
+        </w:rPr>
+        <w:t>but they differ in the </w:t>
+      </w:r>
+      <w:r>
+        <w:rPr>
+          <w:rStyle w:val="Strong"/>
+          <w:i/>
           <w:szCs w:val="24"/>
         </w:rPr>
         <w:t>number and type of dependent variables</w:t>
       </w:r>
       <w:r>
+        <w:rPr>
+          <w:i/>
+        </w:rPr>
         <w:t> involved.</w:t>
       </w:r>
     </w:p>
@@ -4356,7 +4723,7 @@
     </w:p>
     <w:p>
       <w:pPr>
-        <w:pStyle w:val="NoSpacing"/>
+        <w:pStyle w:val="Heading4"/>
       </w:pPr>
       <w:r>
         <w:rPr>
@@ -4639,6 +5006,7 @@
           <w:rFonts w:ascii="Cambria Math" w:hAnsi="Cambria Math" w:cs="Cambria Math"/>
           <w:bCs w:val="0"/>
         </w:rPr>
+        <w:lastRenderedPageBreak/>
         <w:t>𝜖</w:t>
       </w:r>
       <w:r>
@@ -4674,7 +5042,7 @@
     <w:p>
       <w:r>
         <w:pict w14:anchorId="416FD592">
-          <v:rect id="_x0000_i1028" style="width:523.3pt;height:1pt;mso-position-vertical:absolute" o:hralign="center" o:hrstd="t" o:hr="t" fillcolor="#a0a0a0" stroked="f"/>
+          <v:rect id="_x0000_i1037" style="width:523.3pt;height:1pt;mso-position-vertical:absolute" o:hralign="center" o:hrstd="t" o:hr="t" fillcolor="#a0a0a0" stroked="f"/>
         </w:pict>
       </w:r>
     </w:p>
@@ -4825,7 +5193,6 @@
           <w:rStyle w:val="Strong"/>
           <w:szCs w:val="24"/>
         </w:rPr>
-        <w:lastRenderedPageBreak/>
         <w:t>Weight (in pounds):</w:t>
       </w:r>
       <w:r>
@@ -5098,7 +5465,7 @@
       </w:pPr>
       <w:r>
         <w:pict w14:anchorId="76BFA7E8">
-          <v:rect id="_x0000_i1061" style="width:523.3pt;height:1pt;mso-position-vertical:absolute" o:hralign="center" o:hrstd="t" o:hr="t" fillcolor="#a0a0a0" stroked="f"/>
+          <v:rect id="_x0000_i1038" style="width:523.3pt;height:1pt;mso-position-vertical:absolute" o:hralign="center" o:hrstd="t" o:hr="t" fillcolor="#a0a0a0" stroked="f"/>
         </w:pict>
       </w:r>
     </w:p>
@@ -5660,6 +6027,7 @@
         </w:rPr>
       </w:pPr>
       <w:r>
+        <w:lastRenderedPageBreak/>
         <w:t>Data:</w:t>
       </w:r>
     </w:p>
@@ -5795,7 +6163,6 @@
         <w:rPr>
           <w:szCs w:val="24"/>
         </w:rPr>
-        <w:lastRenderedPageBreak/>
         <w:t>Predicting a person's </w:t>
       </w:r>
       <w:r>
@@ -5898,7 +6265,7 @@
     <w:p>
       <w:r>
         <w:pict w14:anchorId="1A72F788">
-          <v:rect id="_x0000_i1093" style="width:523.3pt;height:1pt;mso-position-vertical:absolute" o:hralign="center" o:hrstd="t" o:hr="t" fillcolor="#a0a0a0" stroked="f"/>
+          <v:rect id="_x0000_i1039" style="width:523.3pt;height:1pt;mso-position-vertical:absolute" o:hralign="center" o:hrstd="t" o:hr="t" fillcolor="#a0a0a0" stroked="f"/>
         </w:pict>
       </w:r>
     </w:p>
@@ -6134,10 +6501,288 @@
       </w:r>
     </w:p>
     <w:p/>
+    <w:tbl>
+      <w:tblPr>
+        <w:tblStyle w:val="TableGrid"/>
+        <w:tblW w:w="0" w:type="auto"/>
+        <w:tblLook w:val="04A0" w:firstRow="1" w:lastRow="0" w:firstColumn="1" w:lastColumn="0" w:noHBand="0" w:noVBand="1"/>
+      </w:tblPr>
+      <w:tblGrid>
+        <w:gridCol w:w="1413"/>
+        <w:gridCol w:w="4252"/>
+        <w:gridCol w:w="4791"/>
+      </w:tblGrid>
+      <w:tr>
+        <w:tc>
+          <w:tcPr>
+            <w:tcW w:w="1413" w:type="dxa"/>
+            <w:shd w:val="clear" w:color="auto" w:fill="D9D9D9" w:themeFill="background1" w:themeFillShade="D9"/>
+            <w:vAlign w:val="center"/>
+          </w:tcPr>
+          <w:p>
+            <w:pPr>
+              <w:pStyle w:val="NoSpacing"/>
+              <w:rPr>
+                <w:b/>
+              </w:rPr>
+            </w:pPr>
+          </w:p>
+        </w:tc>
+        <w:tc>
+          <w:tcPr>
+            <w:tcW w:w="4252" w:type="dxa"/>
+            <w:shd w:val="clear" w:color="auto" w:fill="D9D9D9" w:themeFill="background1" w:themeFillShade="D9"/>
+            <w:vAlign w:val="center"/>
+          </w:tcPr>
+          <w:p>
+            <w:pPr>
+              <w:pStyle w:val="NoSpacing"/>
+            </w:pPr>
+            <w:r>
+              <w:rPr>
+                <w:rStyle w:val="Strong"/>
+                <w:szCs w:val="24"/>
+              </w:rPr>
+              <w:t>Multiple</w:t>
+            </w:r>
+            <w:r>
+              <w:rPr>
+                <w:rStyle w:val="Strong"/>
+                <w:szCs w:val="24"/>
+              </w:rPr>
+              <w:t xml:space="preserve"> Linear Regression</w:t>
+            </w:r>
+          </w:p>
+        </w:tc>
+        <w:tc>
+          <w:tcPr>
+            <w:tcW w:w="4791" w:type="dxa"/>
+            <w:shd w:val="clear" w:color="auto" w:fill="D9D9D9" w:themeFill="background1" w:themeFillShade="D9"/>
+            <w:vAlign w:val="center"/>
+          </w:tcPr>
+          <w:p>
+            <w:pPr>
+              <w:pStyle w:val="NoSpacing"/>
+            </w:pPr>
+            <w:r>
+              <w:rPr>
+                <w:rStyle w:val="Strong"/>
+                <w:szCs w:val="24"/>
+              </w:rPr>
+              <w:t>Multivariate Linear Regression</w:t>
+            </w:r>
+          </w:p>
+        </w:tc>
+      </w:tr>
+      <w:tr>
+        <w:tc>
+          <w:tcPr>
+            <w:tcW w:w="1413" w:type="dxa"/>
+            <w:shd w:val="clear" w:color="auto" w:fill="D9D9D9" w:themeFill="background1" w:themeFillShade="D9"/>
+            <w:vAlign w:val="center"/>
+          </w:tcPr>
+          <w:p>
+            <w:pPr>
+              <w:pStyle w:val="NoSpacing"/>
+              <w:rPr>
+                <w:b/>
+              </w:rPr>
+            </w:pPr>
+            <w:r>
+              <w:rPr>
+                <w:b/>
+              </w:rPr>
+              <w:t>Number of Dependent Variables</w:t>
+            </w:r>
+          </w:p>
+        </w:tc>
+        <w:tc>
+          <w:tcPr>
+            <w:tcW w:w="4252" w:type="dxa"/>
+            <w:vAlign w:val="center"/>
+          </w:tcPr>
+          <w:p>
+            <w:pPr>
+              <w:pStyle w:val="NoSpacing"/>
+            </w:pPr>
+            <w:r>
+              <w:t>One dependent variable.</w:t>
+            </w:r>
+          </w:p>
+        </w:tc>
+        <w:tc>
+          <w:tcPr>
+            <w:tcW w:w="4791" w:type="dxa"/>
+            <w:vAlign w:val="center"/>
+          </w:tcPr>
+          <w:p>
+            <w:pPr>
+              <w:pStyle w:val="NoSpacing"/>
+            </w:pPr>
+            <w:r>
+              <w:t>Multiple dependent variables.</w:t>
+            </w:r>
+          </w:p>
+        </w:tc>
+      </w:tr>
+      <w:tr>
+        <w:tc>
+          <w:tcPr>
+            <w:tcW w:w="1413" w:type="dxa"/>
+            <w:shd w:val="clear" w:color="auto" w:fill="D9D9D9" w:themeFill="background1" w:themeFillShade="D9"/>
+            <w:vAlign w:val="center"/>
+          </w:tcPr>
+          <w:p>
+            <w:pPr>
+              <w:pStyle w:val="NoSpacing"/>
+              <w:rPr>
+                <w:b/>
+              </w:rPr>
+            </w:pPr>
+            <w:r>
+              <w:rPr>
+                <w:b/>
+              </w:rPr>
+              <w:t>Application</w:t>
+            </w:r>
+          </w:p>
+        </w:tc>
+        <w:tc>
+          <w:tcPr>
+            <w:tcW w:w="4252" w:type="dxa"/>
+            <w:vAlign w:val="center"/>
+          </w:tcPr>
+          <w:p>
+            <w:pPr>
+              <w:pStyle w:val="NoSpacing"/>
+            </w:pPr>
+            <w:r>
+              <w:t xml:space="preserve">Used when analyzing the effect of </w:t>
+            </w:r>
+            <w:r>
+              <w:rPr>
+                <w:b/>
+              </w:rPr>
+              <w:t>multiple</w:t>
+            </w:r>
+            <w:r>
+              <w:rPr>
+                <w:b/>
+              </w:rPr>
+              <w:t xml:space="preserve"> predictor on a single outcome.</w:t>
+            </w:r>
+          </w:p>
+        </w:tc>
+        <w:tc>
+          <w:tcPr>
+            <w:tcW w:w="4791" w:type="dxa"/>
+            <w:vAlign w:val="center"/>
+          </w:tcPr>
+          <w:p>
+            <w:pPr>
+              <w:pStyle w:val="NoSpacing"/>
+              <w:rPr>
+                <w:b/>
+              </w:rPr>
+            </w:pPr>
+            <w:r>
+              <w:t xml:space="preserve">Used when analyzing the effect of </w:t>
+            </w:r>
+            <w:r>
+              <w:rPr>
+                <w:b/>
+              </w:rPr>
+              <w:t>multiple predictors on multiple outcomes.</w:t>
+            </w:r>
+          </w:p>
+        </w:tc>
+      </w:tr>
+      <w:tr>
+        <w:tc>
+          <w:tcPr>
+            <w:tcW w:w="1413" w:type="dxa"/>
+            <w:shd w:val="clear" w:color="auto" w:fill="D9D9D9" w:themeFill="background1" w:themeFillShade="D9"/>
+            <w:vAlign w:val="center"/>
+          </w:tcPr>
+          <w:p>
+            <w:pPr>
+              <w:pStyle w:val="NoSpacing"/>
+              <w:rPr>
+                <w:b/>
+              </w:rPr>
+            </w:pPr>
+            <w:r>
+              <w:rPr>
+                <w:b/>
+              </w:rPr>
+              <w:t>Complexity</w:t>
+            </w:r>
+          </w:p>
+        </w:tc>
+        <w:tc>
+          <w:tcPr>
+            <w:tcW w:w="4252" w:type="dxa"/>
+            <w:vAlign w:val="center"/>
+          </w:tcPr>
+          <w:p>
+            <w:pPr>
+              <w:pStyle w:val="NoSpacing"/>
+            </w:pPr>
+            <w:r>
+              <w:t xml:space="preserve">Simpler model, </w:t>
+            </w:r>
+            <w:r>
+              <w:t xml:space="preserve">with </w:t>
+            </w:r>
+            <w:r>
+              <w:rPr>
+                <w:b/>
+              </w:rPr>
+              <w:t>one outcome variable.</w:t>
+            </w:r>
+          </w:p>
+        </w:tc>
+        <w:tc>
+          <w:tcPr>
+            <w:tcW w:w="4791" w:type="dxa"/>
+            <w:vAlign w:val="center"/>
+          </w:tcPr>
+          <w:p>
+            <w:pPr>
+              <w:pStyle w:val="NoSpacing"/>
+            </w:pPr>
+            <w:r>
+              <w:t>More complex</w:t>
+            </w:r>
+            <w:r>
+              <w:t xml:space="preserve"> with</w:t>
+            </w:r>
+            <w:r>
+              <w:t xml:space="preserve">, </w:t>
+            </w:r>
+            <w:r>
+              <w:rPr>
+                <w:b/>
+              </w:rPr>
+              <w:t>multiple outcomes</w:t>
+            </w:r>
+            <w:r>
+              <w:rPr>
+                <w:b/>
+              </w:rPr>
+              <w:t xml:space="preserve"> variables.</w:t>
+            </w:r>
+            <w:bookmarkStart w:id="1" w:name="_GoBack"/>
+            <w:bookmarkEnd w:id="1"/>
+          </w:p>
+        </w:tc>
+      </w:tr>
+    </w:tbl>
+    <w:p/>
     <w:p>
       <w:r>
         <w:pict w14:anchorId="79CAE02B">
-          <v:rect id="_x0000_i1098" style="width:0;height:1.5pt" o:hralign="center" o:bullet="t" o:hrstd="t" o:hr="t" fillcolor="#a0a0a0" stroked="f"/>
+          <v:rect id="_x0000_i1040" style="width:0;height:1.5pt" o:hralign="center" o:bullet="t" o:hrstd="t" o:hr="t" fillcolor="#a0a0a0" stroked="f"/>
         </w:pict>
       </w:r>
     </w:p>
@@ -6273,6 +6918,7 @@
           <w:rStyle w:val="Strong"/>
           <w:szCs w:val="24"/>
         </w:rPr>
+        <w:lastRenderedPageBreak/>
         <w:t>Bedrooms:</w:t>
       </w:r>
       <w:r>
@@ -6419,7 +7065,7 @@
       </w:pPr>
       <w:r>
         <w:pict w14:anchorId="1DB79F44">
-          <v:rect id="_x0000_i1105" style="width:0;height:1.5pt" o:hralign="center" o:bullet="t" o:hrstd="t" o:hr="t" fillcolor="#a0a0a0" stroked="f"/>
+          <v:rect id="_x0000_i1041" style="width:0;height:1.5pt" o:hralign="center" o:bullet="t" o:hrstd="t" o:hr="t" fillcolor="#a0a0a0" stroked="f"/>
         </w:pict>
       </w:r>
     </w:p>
@@ -6658,6 +7304,14 @@
     </w:p>
     <w:p>
       <w:pPr>
+        <w:pStyle w:val="NoSpacing"/>
+        <w:rPr>
+          <w:szCs w:val="24"/>
+        </w:rPr>
+      </w:pPr>
+    </w:p>
+    <w:p>
+      <w:pPr>
         <w:pStyle w:val="Heading4"/>
         <w:rPr>
           <w:sz w:val="24"/>
@@ -6665,7 +7319,6 @@
         </w:rPr>
       </w:pPr>
       <w:r>
-        <w:lastRenderedPageBreak/>
         <w:t>Price = 50 + 0.2 × Size + 10 × Bedrooms</w:t>
       </w:r>
     </w:p>
@@ -6755,8 +7408,6 @@
       <w:pPr>
         <w:pStyle w:val="NoSpacing"/>
       </w:pPr>
-      <w:bookmarkStart w:id="1" w:name="_GoBack"/>
-      <w:bookmarkEnd w:id="1"/>
     </w:p>
     <w:p>
       <w:pPr>
@@ -6769,7 +7420,7 @@
       </w:pPr>
       <w:r>
         <w:pict w14:anchorId="64F3F72F">
-          <v:rect id="_x0000_i1106" style="width:0;height:1.5pt" o:hralign="center" o:bullet="t" o:hrstd="t" o:hr="t" fillcolor="#a0a0a0" stroked="f"/>
+          <v:rect id="_x0000_i1042" style="width:0;height:1.5pt" o:hralign="center" o:bullet="t" o:hrstd="t" o:hr="t" fillcolor="#a0a0a0" stroked="f"/>
         </w:pict>
       </w:r>
     </w:p>
@@ -6797,7 +7448,7 @@
 <w:numbering xmlns:wpc="http://schemas.microsoft.com/office/word/2010/wordprocessingCanvas" xmlns:cx="http://schemas.microsoft.com/office/drawing/2014/chartex" xmlns:cx1="http://schemas.microsoft.com/office/drawing/2015/9/8/chartex" xmlns:cx2="http://schemas.microsoft.com/office/drawing/2015/10/21/chartex" xmlns:cx3="http://schemas.microsoft.com/office/drawing/2016/5/9/chartex" xmlns:cx4="http://schemas.microsoft.com/office/drawing/2016/5/10/chartex" xmlns:cx5="http://schemas.microsoft.com/office/drawing/2016/5/11/chartex" xmlns:cx6="http://schemas.microsoft.com/office/drawing/2016/5/12/chartex" xmlns:cx7="http://schemas.microsoft.com/office/drawing/2016/5/13/chartex" xmlns:cx8="http://schemas.microsoft.com/office/drawing/2016/5/14/chartex" xmlns:mc="http://schemas.openxmlformats.org/markup-compatibility/2006" xmlns:aink="http://schemas.microsoft.com/office/drawing/2016/ink" xmlns:am3d="http://schemas.microsoft.com/office/drawing/2017/model3d" xmlns:o="urn:schemas-microsoft-com:office:office" xmlns:r="http://schemas.openxmlformats.org/officeDocument/2006/relationships" xmlns:m="http://schemas.openxmlformats.org/officeDocument/2006/math" xmlns:v="urn:schemas-microsoft-com:vml" xmlns:wp14="http://schemas.microsoft.com/office/word/2010/wordprocessingDrawing" xmlns:wp="http://schemas.openxmlformats.org/drawingml/2006/wordprocessingDrawing" xmlns:w10="urn:schemas-microsoft-com:office:word" xmlns:w="http://schemas.openxmlformats.org/wordprocessingml/2006/main" xmlns:w14="http://schemas.microsoft.com/office/word/2010/wordml" xmlns:w15="http://schemas.microsoft.com/office/word/2012/wordml" xmlns:w16cid="http://schemas.microsoft.com/office/word/2016/wordml/cid" xmlns:w16se="http://schemas.microsoft.com/office/word/2015/wordml/symex" xmlns:wpg="http://schemas.microsoft.com/office/word/2010/wordprocessingGroup" xmlns:wpi="http://schemas.microsoft.com/office/word/2010/wordprocessingInk" xmlns:wne="http://schemas.microsoft.com/office/word/2006/wordml" xmlns:wps="http://schemas.microsoft.com/office/word/2010/wordprocessingShape" mc:Ignorable="w14 w15 w16se w16cid wp14">
   <w:numPicBullet w:numPicBulletId="0">
     <w:pict>
-      <v:rect id="_x0000_i1089" style="width:0;height:1.5pt" o:hralign="center" o:bullet="t" o:hrstd="t" o:hr="t" fillcolor="#a0a0a0" stroked="f"/>
+      <v:rect id="_x0000_i1042" style="width:0;height:1.5pt" o:hralign="center" o:bullet="t" o:hrstd="t" o:hr="t" fillcolor="#a0a0a0" stroked="f"/>
     </w:pict>
   </w:numPicBullet>
   <w:abstractNum w:abstractNumId="0" w15:restartNumberingAfterBreak="0">
@@ -10405,6 +11056,7 @@
   <w:style w:type="character" w:default="1" w:styleId="DefaultParagraphFont">
     <w:name w:val="Default Paragraph Font"/>
     <w:uiPriority w:val="1"/>
+    <w:semiHidden/>
     <w:unhideWhenUsed/>
   </w:style>
   <w:style w:type="table" w:default="1" w:styleId="TableNormal">

</xml_diff>